<commit_message>
add some to the report
</commit_message>
<xml_diff>
--- a/Final-report.docx
+++ b/Final-report.docx
@@ -60,18 +60,6 @@
         </w:rPr>
         <w:t>Overview</w:t>
       </w:r>
-      <w:r>
-        <w:rPr>
-          <w:b/>
-        </w:rPr>
-        <w:t xml:space="preserve"> (1/2 page)</w:t>
-      </w:r>
-      <w:r>
-        <w:rPr>
-          <w:b/>
-        </w:rPr>
-        <w:t>:</w:t>
-      </w:r>
     </w:p>
     <w:p>
       <w:pPr>
@@ -84,7 +72,186 @@
         <w:t>At this point in the development process, I limited the development to one sport: basketball. The application</w:t>
       </w:r>
       <w:r>
-        <w:t xml:space="preserve">.. See the README.md for specifications on where are all the project requirements are implemented. </w:t>
+        <w:t xml:space="preserve"> allows users to register, login, query for specific games, make picks,</w:t>
+      </w:r>
+      <w:r>
+        <w:t xml:space="preserve"> edit picks, see account information and delete their account.</w:t>
+      </w:r>
+      <w:r>
+        <w:t xml:space="preserve"> </w:t>
+      </w:r>
+      <w:r>
+        <w:t>The</w:t>
+      </w:r>
+      <w:r>
+        <w:t xml:space="preserve"> README.md </w:t>
+      </w:r>
+      <w:r>
+        <w:t xml:space="preserve">has details </w:t>
+      </w:r>
+      <w:r>
+        <w:t xml:space="preserve">on where are all the project requirements are implemented. </w:t>
+      </w:r>
+    </w:p>
+    <w:p>
+      <w:pPr>
+        <w:spacing w:line="480" w:lineRule="auto"/>
+        <w:rPr>
+          <w:b/>
+        </w:rPr>
+      </w:pPr>
+      <w:r>
+        <w:rPr>
+          <w:b/>
+        </w:rPr>
+        <w:t>Related Applications</w:t>
+      </w:r>
+    </w:p>
+    <w:p>
+      <w:pPr>
+        <w:spacing w:line="480" w:lineRule="auto"/>
+      </w:pPr>
+      <w:r>
+        <w:t>There are many related applications that exist, but the market for niche sports betting applications is endless. There are many variations</w:t>
+      </w:r>
+      <w:r>
+        <w:t xml:space="preserve"> for every sport, and people create their own logic </w:t>
+      </w:r>
+      <w:r>
+        <w:t xml:space="preserve">to fit their specific pool. The motivation for this project came from the way that my dad runs a golf betting pool. He has all 100 people email him his picks for the week and he uses an excel spreadsheet to implement the logic. </w:t>
+      </w:r>
+      <w:r>
+        <w:t xml:space="preserve">This is slow and inefficient. </w:t>
+      </w:r>
+      <w:r>
+        <w:t xml:space="preserve">I created this proof of concept NBA betting application to </w:t>
+      </w:r>
+      <w:r>
+        <w:t xml:space="preserve">show that </w:t>
+      </w:r>
+      <w:r>
+        <w:t xml:space="preserve">an application can be created to make sports betting easier and more efficient for people that want to bet with their friends and family. </w:t>
+      </w:r>
+    </w:p>
+    <w:p>
+      <w:pPr>
+        <w:spacing w:line="480" w:lineRule="auto"/>
+        <w:rPr>
+          <w:b/>
+        </w:rPr>
+      </w:pPr>
+      <w:r>
+        <w:rPr>
+          <w:b/>
+        </w:rPr>
+        <w:t>Framework</w:t>
+      </w:r>
+      <w:r>
+        <w:rPr>
+          <w:b/>
+        </w:rPr>
+        <w:t xml:space="preserve"> and Dependencies</w:t>
+      </w:r>
+    </w:p>
+    <w:p>
+      <w:pPr>
+        <w:spacing w:line="480" w:lineRule="auto"/>
+      </w:pPr>
+      <w:r>
+        <w:t xml:space="preserve">The web application was developed using </w:t>
+      </w:r>
+      <w:r>
+        <w:t>ASP.NET Core MVC. The application also leverages some third party packages</w:t>
+      </w:r>
+      <w:r>
+        <w:t xml:space="preserve">. A lightweight and fast object relational mapper, Dapper, is utilized </w:t>
+      </w:r>
+      <w:r>
+        <w:lastRenderedPageBreak/>
+        <w:t xml:space="preserve">to help with querying the database. Dapper is known to be very efficient, and </w:t>
+      </w:r>
+      <w:r>
+        <w:t xml:space="preserve">the programmer still has the freedom to write the queries completely as SQL. </w:t>
+      </w:r>
+      <w:r>
+        <w:t xml:space="preserve">On the front end, </w:t>
+      </w:r>
+      <w:r>
+        <w:t xml:space="preserve">jQuery and AJAX are used for dynamic page loading. For example, on the /home/games page the user can select different time periods where they would like to see the games. This page is dynamically uploaded using an AJAX call to a REST API that was created and queries the database. </w:t>
+      </w:r>
+      <w:r>
+        <w:t xml:space="preserve">Most of the data is loaded using AJAX calls to the REST API endpoints that I created. </w:t>
+      </w:r>
+    </w:p>
+    <w:p>
+      <w:pPr>
+        <w:spacing w:line="480" w:lineRule="auto"/>
+        <w:rPr>
+          <w:b/>
+        </w:rPr>
+      </w:pPr>
+      <w:r>
+        <w:rPr>
+          <w:b/>
+        </w:rPr>
+        <w:t>Front End Implementation</w:t>
+      </w:r>
+    </w:p>
+    <w:p>
+      <w:pPr>
+        <w:spacing w:line="480" w:lineRule="auto"/>
+      </w:pPr>
+      <w:r>
+        <w:t xml:space="preserve">On the front end, bootstrap is used for most of the css and styling. This package can be found in </w:t>
+      </w:r>
+      <w:r>
+        <w:t>~</w:t>
+      </w:r>
+      <w:r>
+        <w:t xml:space="preserve">wwwroot/lib/bootstrap. There is also some </w:t>
+      </w:r>
+      <w:r>
+        <w:t xml:space="preserve">custom css that is implemented to make the page look a little better. This can be found in </w:t>
+      </w:r>
+      <w:r>
+        <w:t>~</w:t>
+      </w:r>
+      <w:r>
+        <w:t>wwwroot/css/site.css</w:t>
+      </w:r>
+      <w:r>
+        <w:t xml:space="preserve">. The html scripts are located in ~Views/Home. Models are passed into the Views and then properties of each model are accessed within the Views to display and query data. </w:t>
+      </w:r>
+    </w:p>
+    <w:p>
+      <w:pPr>
+        <w:spacing w:line="480" w:lineRule="auto"/>
+        <w:rPr>
+          <w:b/>
+        </w:rPr>
+      </w:pPr>
+      <w:r>
+        <w:rPr>
+          <w:b/>
+        </w:rPr>
+        <w:t>Back End Implementation</w:t>
+      </w:r>
+    </w:p>
+    <w:p>
+      <w:pPr>
+        <w:spacing w:line="480" w:lineRule="auto"/>
+      </w:pPr>
+      <w:r>
+        <w:t>On the back end,</w:t>
+      </w:r>
+      <w:r>
+        <w:t xml:space="preserve"> most of the queries are implemented with Dapper in the directory ~Controllers/ApiControllers/.</w:t>
+      </w:r>
+      <w:r>
+        <w:t xml:space="preserve"> The REST APIs are built out for Users, Games, and Picks. </w:t>
+      </w:r>
+      <w:r>
+        <w:t xml:space="preserve">The user can query the GameApiController to get picks for a specific time period (upcoming games, previous games, or today) and the user can specify the games they would like to see by team. </w:t>
       </w:r>
       <w:bookmarkStart w:id="0" w:name="_GoBack"/>
       <w:bookmarkEnd w:id="0"/>
@@ -92,206 +259,225 @@
     <w:p>
       <w:pPr>
         <w:spacing w:line="480" w:lineRule="auto"/>
-      </w:pPr>
-    </w:p>
-    <w:p>
-      <w:pPr>
-        <w:spacing w:line="480" w:lineRule="auto"/>
-        <w:rPr>
-          <w:b/>
-        </w:rPr>
-      </w:pPr>
-      <w:r>
-        <w:rPr>
-          <w:b/>
-        </w:rPr>
-        <w:t>Related Applications:</w:t>
-      </w:r>
-      <w:r>
-        <w:rPr>
-          <w:b/>
-        </w:rPr>
-        <w:t xml:space="preserve"> (1/2 page)</w:t>
-      </w:r>
-    </w:p>
-    <w:p>
-      <w:pPr>
-        <w:spacing w:line="480" w:lineRule="auto"/>
-        <w:rPr>
-          <w:b/>
-        </w:rPr>
-      </w:pPr>
-    </w:p>
-    <w:p>
-      <w:pPr>
-        <w:spacing w:line="480" w:lineRule="auto"/>
-        <w:rPr>
-          <w:b/>
-        </w:rPr>
-      </w:pPr>
-      <w:r>
-        <w:rPr>
-          <w:b/>
-        </w:rPr>
-        <w:t>Framework</w:t>
-      </w:r>
-      <w:r>
-        <w:rPr>
-          <w:b/>
-        </w:rPr>
-        <w:t xml:space="preserve"> and Dependencies</w:t>
-      </w:r>
-      <w:r>
-        <w:rPr>
-          <w:b/>
-        </w:rPr>
-        <w:t xml:space="preserve">: </w:t>
-      </w:r>
-      <w:r>
-        <w:rPr>
-          <w:b/>
-        </w:rPr>
-        <w:t>(1/2 page)</w:t>
-      </w:r>
-    </w:p>
-    <w:p>
-      <w:pPr>
-        <w:spacing w:line="480" w:lineRule="auto"/>
-      </w:pPr>
-      <w:r>
-        <w:t xml:space="preserve">The web application was developed using </w:t>
-      </w:r>
-      <w:r>
-        <w:t>ASP.NET Core MVC. The application also leverages some third party packages</w:t>
-      </w:r>
-      <w:r>
-        <w:t xml:space="preserve">. A lightweight and fast object relational mapper, Dapper, is utilized to help with querying the database. Dapper is known to be very efficient, and </w:t>
-      </w:r>
-      <w:r>
-        <w:t xml:space="preserve">the programmer still has the freedom to write the queries completely as SQL. </w:t>
-      </w:r>
-      <w:r>
-        <w:t xml:space="preserve">On the front end, </w:t>
-      </w:r>
-      <w:r>
-        <w:t xml:space="preserve">jQuery and AJAX are used for dynamic page loading. For example, on the /home/games page the user can select different time periods where they would like to see the games. This page is dynamically uploaded using an AJAX call to a REST API that was created and queries the database. </w:t>
-      </w:r>
-    </w:p>
-    <w:p>
-      <w:pPr>
-        <w:spacing w:line="480" w:lineRule="auto"/>
-        <w:rPr>
-          <w:b/>
-        </w:rPr>
-      </w:pPr>
-      <w:r>
-        <w:rPr>
-          <w:b/>
-        </w:rPr>
-        <w:t>Front End Implementation</w:t>
-      </w:r>
-      <w:r>
-        <w:rPr>
-          <w:b/>
-        </w:rPr>
-        <w:t xml:space="preserve"> (1/2 page)</w:t>
-      </w:r>
-      <w:r>
-        <w:rPr>
-          <w:b/>
-        </w:rPr>
-        <w:t>:</w:t>
-      </w:r>
-    </w:p>
-    <w:p>
-      <w:pPr>
-        <w:spacing w:line="480" w:lineRule="auto"/>
-        <w:rPr>
-          <w:b/>
-        </w:rPr>
-      </w:pPr>
-    </w:p>
-    <w:p>
-      <w:pPr>
-        <w:spacing w:line="480" w:lineRule="auto"/>
-        <w:rPr>
-          <w:b/>
-        </w:rPr>
-      </w:pPr>
-      <w:r>
-        <w:rPr>
-          <w:b/>
+        <w:rPr>
+          <w:b/>
+        </w:rPr>
+      </w:pPr>
+      <w:r>
+        <w:rPr>
+          <w:b/>
+        </w:rPr>
+        <w:t>Schema Diagram</w:t>
+      </w:r>
+    </w:p>
+    <w:p>
+      <w:pPr>
+        <w:spacing w:line="480" w:lineRule="auto"/>
+        <w:rPr>
+          <w:b/>
+        </w:rPr>
+      </w:pPr>
+      <w:r>
+        <w:rPr>
+          <w:b/>
+          <w:noProof/>
         </w:rPr>
         <w:lastRenderedPageBreak/>
-        <w:t>Back End Implementation</w:t>
-      </w:r>
-      <w:r>
-        <w:rPr>
-          <w:b/>
-        </w:rPr>
-        <w:t xml:space="preserve"> (1 page)</w:t>
-      </w:r>
-      <w:r>
-        <w:rPr>
-          <w:b/>
-        </w:rPr>
-        <w:t>:</w:t>
-      </w:r>
-    </w:p>
-    <w:p>
-      <w:pPr>
-        <w:spacing w:line="480" w:lineRule="auto"/>
-        <w:rPr>
-          <w:b/>
-        </w:rPr>
-      </w:pPr>
-    </w:p>
-    <w:p>
-      <w:pPr>
-        <w:spacing w:line="480" w:lineRule="auto"/>
-        <w:rPr>
-          <w:b/>
-        </w:rPr>
-      </w:pPr>
-      <w:r>
-        <w:rPr>
-          <w:b/>
-        </w:rPr>
-        <w:t>Schema Diagram</w:t>
-      </w:r>
-      <w:r>
-        <w:rPr>
-          <w:b/>
-        </w:rPr>
-        <w:t xml:space="preserve"> (1/2 page)</w:t>
-      </w:r>
-      <w:r>
-        <w:rPr>
-          <w:b/>
-        </w:rPr>
-        <w:t>:</w:t>
-      </w:r>
-    </w:p>
-    <w:p>
-      <w:pPr>
-        <w:spacing w:line="480" w:lineRule="auto"/>
-        <w:rPr>
-          <w:b/>
-        </w:rPr>
-      </w:pPr>
-    </w:p>
-    <w:p>
-      <w:pPr>
-        <w:spacing w:line="480" w:lineRule="auto"/>
-        <w:rPr>
-          <w:b/>
-        </w:rPr>
-      </w:pPr>
-      <w:r>
-        <w:rPr>
-          <w:b/>
-        </w:rPr>
-        <w:t>Future Work (1/2 page):</w:t>
+        <w:drawing>
+          <wp:inline distT="0" distB="0" distL="0" distR="0">
+            <wp:extent cx="5943600" cy="3655695"/>
+            <wp:effectExtent l="0" t="0" r="0" b="1905"/>
+            <wp:docPr id="1" name="Picture 1"/>
+            <wp:cNvGraphicFramePr>
+              <a:graphicFrameLocks xmlns:a="http://schemas.openxmlformats.org/drawingml/2006/main" noChangeAspect="1"/>
+            </wp:cNvGraphicFramePr>
+            <a:graphic xmlns:a="http://schemas.openxmlformats.org/drawingml/2006/main">
+              <a:graphicData uri="http://schemas.openxmlformats.org/drawingml/2006/picture">
+                <pic:pic xmlns:pic="http://schemas.openxmlformats.org/drawingml/2006/picture">
+                  <pic:nvPicPr>
+                    <pic:cNvPr id="1" name="Screen Shot 2019-05-14 at 1.18.18 AM.png"/>
+                    <pic:cNvPicPr/>
+                  </pic:nvPicPr>
+                  <pic:blipFill>
+                    <a:blip r:embed="rId5">
+                      <a:extLst>
+                        <a:ext uri="{28A0092B-C50C-407E-A947-70E740481C1C}">
+                          <a14:useLocalDpi xmlns:a14="http://schemas.microsoft.com/office/drawing/2010/main" val="0"/>
+                        </a:ext>
+                      </a:extLst>
+                    </a:blip>
+                    <a:stretch>
+                      <a:fillRect/>
+                    </a:stretch>
+                  </pic:blipFill>
+                  <pic:spPr>
+                    <a:xfrm>
+                      <a:off x="0" y="0"/>
+                      <a:ext cx="5943600" cy="3655695"/>
+                    </a:xfrm>
+                    <a:prstGeom prst="rect">
+                      <a:avLst/>
+                    </a:prstGeom>
+                  </pic:spPr>
+                </pic:pic>
+              </a:graphicData>
+            </a:graphic>
+          </wp:inline>
+        </w:drawing>
+      </w:r>
+    </w:p>
+    <w:p>
+      <w:pPr>
+        <w:spacing w:line="480" w:lineRule="auto"/>
+      </w:pPr>
+      <w:r>
+        <w:t xml:space="preserve">The schema diagram above shows all the tables that are implemented and their attributes. </w:t>
+      </w:r>
+      <w:r>
+        <w:t xml:space="preserve">There are foreign key constraints that link each table to ensure referential integrity is implemented. </w:t>
+      </w:r>
+      <w:r>
+        <w:t>The foreign key for the User attribute within the Picks table implements a cascading deletion so that when a User is deleted, all their picks are deleted as well. All the other foreign keys use strict con</w:t>
+      </w:r>
+      <w:r>
+        <w:t>st</w:t>
+      </w:r>
+      <w:r>
+        <w:t xml:space="preserve">raints. </w:t>
+      </w:r>
+    </w:p>
+    <w:p>
+      <w:pPr>
+        <w:spacing w:line="480" w:lineRule="auto"/>
+        <w:rPr>
+          <w:b/>
+        </w:rPr>
+      </w:pPr>
+      <w:r>
+        <w:rPr>
+          <w:b/>
+        </w:rPr>
+        <w:t>Future Work</w:t>
+      </w:r>
+    </w:p>
+    <w:p>
+      <w:pPr>
+        <w:spacing w:line="480" w:lineRule="auto"/>
+      </w:pPr>
+      <w:r>
+        <w:t xml:space="preserve">There is a lot more work to be done in order to make this </w:t>
+      </w:r>
+      <w:r>
+        <w:t xml:space="preserve">application shippable. </w:t>
+      </w:r>
+      <w:r>
+        <w:t xml:space="preserve">I plan to </w:t>
+      </w:r>
+      <w:r>
+        <w:t xml:space="preserve">add a UserTeams table that will allow users to </w:t>
+      </w:r>
+      <w:r>
+        <w:t xml:space="preserve">create their own pool and invite friends and family. </w:t>
+      </w:r>
+      <w:r>
+        <w:t xml:space="preserve">I also plan to add the following features which will make the application more usable, scalable and relevant within the sports betting market: </w:t>
+      </w:r>
+    </w:p>
+    <w:p>
+      <w:pPr>
+        <w:pStyle w:val="ListParagraph"/>
+        <w:numPr>
+          <w:ilvl w:val="0"/>
+          <w:numId w:val="1"/>
+        </w:numPr>
+        <w:spacing w:line="480" w:lineRule="auto"/>
+      </w:pPr>
+      <w:r>
+        <w:rPr>
+          <w:i/>
+        </w:rPr>
+        <w:t xml:space="preserve">Connect to API for live scoring. </w:t>
+      </w:r>
+      <w:r>
+        <w:t xml:space="preserve">Live scoring is crucial to the NBA betting application. RapidApi </w:t>
+      </w:r>
+      <w:r>
+        <w:t xml:space="preserve">hosts an NBA API that has endpoints for all the data that I would need: teams, </w:t>
+      </w:r>
+      <w:r>
+        <w:lastRenderedPageBreak/>
+        <w:t>games, scores, players, statistics, etc. This API isn’t used in this version of the application because the free version only allows a limited number of hits per day.</w:t>
+      </w:r>
+    </w:p>
+    <w:p>
+      <w:pPr>
+        <w:pStyle w:val="ListParagraph"/>
+        <w:numPr>
+          <w:ilvl w:val="0"/>
+          <w:numId w:val="1"/>
+        </w:numPr>
+        <w:spacing w:line="480" w:lineRule="auto"/>
+      </w:pPr>
+      <w:r>
+        <w:rPr>
+          <w:i/>
+        </w:rPr>
+        <w:t>Implement peer to peer payment</w:t>
+      </w:r>
+      <w:r>
+        <w:rPr>
+          <w:i/>
+        </w:rPr>
+        <w:t>.</w:t>
+      </w:r>
+      <w:r>
+        <w:rPr>
+          <w:i/>
+        </w:rPr>
+        <w:t xml:space="preserve"> </w:t>
+      </w:r>
+      <w:r>
+        <w:t xml:space="preserve">Peer to peer payment is the next thing that I plan to implement so that users can settle their bets within the application itself. </w:t>
+      </w:r>
+      <w:r>
+        <w:t xml:space="preserve">There are a variety of packages and plugins that can help with this on the implementation and security end. </w:t>
+      </w:r>
+    </w:p>
+    <w:p>
+      <w:pPr>
+        <w:pStyle w:val="ListParagraph"/>
+        <w:numPr>
+          <w:ilvl w:val="0"/>
+          <w:numId w:val="1"/>
+        </w:numPr>
+        <w:spacing w:line="480" w:lineRule="auto"/>
+      </w:pPr>
+      <w:r>
+        <w:rPr>
+          <w:i/>
+        </w:rPr>
+        <w:t>Allow users to customize their pool with their own betting logic</w:t>
+      </w:r>
+      <w:r>
+        <w:rPr>
+          <w:i/>
+        </w:rPr>
+        <w:t>.</w:t>
+      </w:r>
+      <w:r>
+        <w:t xml:space="preserve"> The idea for this application came from the notion that users would be able to customize their pool with their own logic. This is the stretch goal for the project. </w:t>
+      </w:r>
+      <w:r>
+        <w:t>Team administrators would be able to go into the settings page an</w:t>
+      </w:r>
+      <w:r>
+        <w:t xml:space="preserve">d specify their own rules that would </w:t>
+      </w:r>
+      <w:r>
+        <w:t>allow the</w:t>
+      </w:r>
+      <w:r>
+        <w:t xml:space="preserve"> application to be customizable for any individual sports betting application. </w:t>
       </w:r>
     </w:p>
     <w:p>
@@ -316,6 +502,127 @@
     </w:sectPr>
   </w:body>
 </w:document>
+</file>
+
+<file path=word/numbering.xml><?xml version="1.0" encoding="utf-8"?>
+<w:numbering xmlns:wpc="http://schemas.microsoft.com/office/word/2010/wordprocessingCanvas" xmlns:cx="http://schemas.microsoft.com/office/drawing/2014/chartex" xmlns:cx1="http://schemas.microsoft.com/office/drawing/2015/9/8/chartex" xmlns:cx2="http://schemas.microsoft.com/office/drawing/2015/10/21/chartex" xmlns:cx3="http://schemas.microsoft.com/office/drawing/2016/5/9/chartex" xmlns:cx4="http://schemas.microsoft.com/office/drawing/2016/5/10/chartex" xmlns:cx5="http://schemas.microsoft.com/office/drawing/2016/5/11/chartex" xmlns:cx6="http://schemas.microsoft.com/office/drawing/2016/5/12/chartex" xmlns:cx7="http://schemas.microsoft.com/office/drawing/2016/5/13/chartex" xmlns:cx8="http://schemas.microsoft.com/office/drawing/2016/5/14/chartex" xmlns:mc="http://schemas.openxmlformats.org/markup-compatibility/2006" xmlns:aink="http://schemas.microsoft.com/office/drawing/2016/ink" xmlns:am3d="http://schemas.microsoft.com/office/drawing/2017/model3d" xmlns:o="urn:schemas-microsoft-com:office:office" xmlns:r="http://schemas.openxmlformats.org/officeDocument/2006/relationships" xmlns:m="http://schemas.openxmlformats.org/officeDocument/2006/math" xmlns:v="urn:schemas-microsoft-com:vml" xmlns:wp14="http://schemas.microsoft.com/office/word/2010/wordprocessingDrawing" xmlns:wp="http://schemas.openxmlformats.org/drawingml/2006/wordprocessingDrawing" xmlns:w10="urn:schemas-microsoft-com:office:word" xmlns:w="http://schemas.openxmlformats.org/wordprocessingml/2006/main" xmlns:w14="http://schemas.microsoft.com/office/word/2010/wordml" xmlns:w15="http://schemas.microsoft.com/office/word/2012/wordml" xmlns:w16cid="http://schemas.microsoft.com/office/word/2016/wordml/cid" xmlns:w16se="http://schemas.microsoft.com/office/word/2015/wordml/symex" xmlns:wpg="http://schemas.microsoft.com/office/word/2010/wordprocessingGroup" xmlns:wpi="http://schemas.microsoft.com/office/word/2010/wordprocessingInk" xmlns:wne="http://schemas.microsoft.com/office/word/2006/wordml" xmlns:wps="http://schemas.microsoft.com/office/word/2010/wordprocessingShape" mc:Ignorable="w14 w15 w16se w16cid wp14">
+  <w:abstractNum w:abstractNumId="0" w15:restartNumberingAfterBreak="0">
+    <w:nsid w:val="52B64CD6"/>
+    <w:multiLevelType w:val="hybridMultilevel"/>
+    <w:tmpl w:val="88BE8AFC"/>
+    <w:lvl w:ilvl="0" w:tplc="3D5658AE">
+      <w:start w:val="3"/>
+      <w:numFmt w:val="bullet"/>
+      <w:lvlText w:val="-"/>
+      <w:lvlJc w:val="left"/>
+      <w:pPr>
+        <w:ind w:left="720" w:hanging="360"/>
+      </w:pPr>
+      <w:rPr>
+        <w:rFonts w:ascii="Calibri" w:eastAsiaTheme="minorHAnsi" w:hAnsi="Calibri" w:cstheme="minorBidi" w:hint="default"/>
+      </w:rPr>
+    </w:lvl>
+    <w:lvl w:ilvl="1" w:tplc="04090003" w:tentative="1">
+      <w:start w:val="1"/>
+      <w:numFmt w:val="bullet"/>
+      <w:lvlText w:val="o"/>
+      <w:lvlJc w:val="left"/>
+      <w:pPr>
+        <w:ind w:left="1440" w:hanging="360"/>
+      </w:pPr>
+      <w:rPr>
+        <w:rFonts w:ascii="Courier New" w:hAnsi="Courier New" w:cs="Courier New" w:hint="default"/>
+      </w:rPr>
+    </w:lvl>
+    <w:lvl w:ilvl="2" w:tplc="04090005" w:tentative="1">
+      <w:start w:val="1"/>
+      <w:numFmt w:val="bullet"/>
+      <w:lvlText w:val=""/>
+      <w:lvlJc w:val="left"/>
+      <w:pPr>
+        <w:ind w:left="2160" w:hanging="360"/>
+      </w:pPr>
+      <w:rPr>
+        <w:rFonts w:ascii="Wingdings" w:hAnsi="Wingdings" w:hint="default"/>
+      </w:rPr>
+    </w:lvl>
+    <w:lvl w:ilvl="3" w:tplc="04090001" w:tentative="1">
+      <w:start w:val="1"/>
+      <w:numFmt w:val="bullet"/>
+      <w:lvlText w:val=""/>
+      <w:lvlJc w:val="left"/>
+      <w:pPr>
+        <w:ind w:left="2880" w:hanging="360"/>
+      </w:pPr>
+      <w:rPr>
+        <w:rFonts w:ascii="Symbol" w:hAnsi="Symbol" w:hint="default"/>
+      </w:rPr>
+    </w:lvl>
+    <w:lvl w:ilvl="4" w:tplc="04090003" w:tentative="1">
+      <w:start w:val="1"/>
+      <w:numFmt w:val="bullet"/>
+      <w:lvlText w:val="o"/>
+      <w:lvlJc w:val="left"/>
+      <w:pPr>
+        <w:ind w:left="3600" w:hanging="360"/>
+      </w:pPr>
+      <w:rPr>
+        <w:rFonts w:ascii="Courier New" w:hAnsi="Courier New" w:cs="Courier New" w:hint="default"/>
+      </w:rPr>
+    </w:lvl>
+    <w:lvl w:ilvl="5" w:tplc="04090005" w:tentative="1">
+      <w:start w:val="1"/>
+      <w:numFmt w:val="bullet"/>
+      <w:lvlText w:val=""/>
+      <w:lvlJc w:val="left"/>
+      <w:pPr>
+        <w:ind w:left="4320" w:hanging="360"/>
+      </w:pPr>
+      <w:rPr>
+        <w:rFonts w:ascii="Wingdings" w:hAnsi="Wingdings" w:hint="default"/>
+      </w:rPr>
+    </w:lvl>
+    <w:lvl w:ilvl="6" w:tplc="04090001" w:tentative="1">
+      <w:start w:val="1"/>
+      <w:numFmt w:val="bullet"/>
+      <w:lvlText w:val=""/>
+      <w:lvlJc w:val="left"/>
+      <w:pPr>
+        <w:ind w:left="5040" w:hanging="360"/>
+      </w:pPr>
+      <w:rPr>
+        <w:rFonts w:ascii="Symbol" w:hAnsi="Symbol" w:hint="default"/>
+      </w:rPr>
+    </w:lvl>
+    <w:lvl w:ilvl="7" w:tplc="04090003" w:tentative="1">
+      <w:start w:val="1"/>
+      <w:numFmt w:val="bullet"/>
+      <w:lvlText w:val="o"/>
+      <w:lvlJc w:val="left"/>
+      <w:pPr>
+        <w:ind w:left="5760" w:hanging="360"/>
+      </w:pPr>
+      <w:rPr>
+        <w:rFonts w:ascii="Courier New" w:hAnsi="Courier New" w:cs="Courier New" w:hint="default"/>
+      </w:rPr>
+    </w:lvl>
+    <w:lvl w:ilvl="8" w:tplc="04090005" w:tentative="1">
+      <w:start w:val="1"/>
+      <w:numFmt w:val="bullet"/>
+      <w:lvlText w:val=""/>
+      <w:lvlJc w:val="left"/>
+      <w:pPr>
+        <w:ind w:left="6480" w:hanging="360"/>
+      </w:pPr>
+      <w:rPr>
+        <w:rFonts w:ascii="Wingdings" w:hAnsi="Wingdings" w:hint="default"/>
+      </w:rPr>
+    </w:lvl>
+  </w:abstractNum>
+  <w:num w:numId="1">
+    <w:abstractNumId w:val="0"/>
+  </w:num>
+</w:numbering>
 </file>
 
 <file path=word/styles.xml><?xml version="1.0" encoding="utf-8"?>
@@ -739,6 +1046,17 @@
     <w:semiHidden/>
     <w:unhideWhenUsed/>
   </w:style>
+  <w:style w:type="paragraph" w:styleId="ListParagraph">
+    <w:name w:val="List Paragraph"/>
+    <w:basedOn w:val="Normal"/>
+    <w:uiPriority w:val="34"/>
+    <w:qFormat/>
+    <w:rsid w:val="00216563"/>
+    <w:pPr>
+      <w:ind w:left="720"/>
+      <w:contextualSpacing/>
+    </w:pPr>
+  </w:style>
 </w:styles>
 </file>
 

</xml_diff>